<commit_message>
Added introduction and discussion sections to writing
Former-commit-id: 95e71cd777588d4996edd4d5f92a4ad95305a051
</commit_message>
<xml_diff>
--- a/writing/method.docx
+++ b/writing/method.docx
@@ -16,6 +16,120 @@
           <w:b/>
           <w:bCs/>
         </w:rPr>
+        <w:t>Introduction</w:t>
+      </w:r>
+    </w:p>
+    <w:p>
+      <w:pPr>
+        <w:pStyle w:val="Default"/>
+        <w:spacing w:after="240" w:line="276" w:lineRule="auto"/>
+      </w:pPr>
+      <w:r>
+        <w:tab/>
+      </w:r>
+      <w:r>
+        <w:t xml:space="preserve">When evaluating the severity of the pinking response </w:t>
+      </w:r>
+      <w:r>
+        <w:t xml:space="preserve">in </w:t>
+      </w:r>
+      <w:r>
+        <w:t>lettuce rib</w:t>
+      </w:r>
+      <w:r>
+        <w:t>s</w:t>
+      </w:r>
+      <w:r>
+        <w:t>, it is common to use a visual observation-based system (</w:t>
+      </w:r>
+      <w:r>
+        <w:t xml:space="preserve">Monaghan et al., 2016; </w:t>
+      </w:r>
+      <w:proofErr w:type="spellStart"/>
+      <w:r>
+        <w:t>Paillart</w:t>
+      </w:r>
+      <w:proofErr w:type="spellEnd"/>
+      <w:r>
+        <w:t xml:space="preserve"> et al., 2017</w:t>
+      </w:r>
+      <w:r>
+        <w:t xml:space="preserve">; </w:t>
+      </w:r>
+      <w:proofErr w:type="spellStart"/>
+      <w:r>
+        <w:t>Saltveit</w:t>
+      </w:r>
+      <w:proofErr w:type="spellEnd"/>
+      <w:r>
+        <w:t>, 2004</w:t>
+      </w:r>
+      <w:r>
+        <w:t xml:space="preserve">). In this type of system, an observer makes a judgement of the severity of the pinking response based on their perception of discoloration </w:t>
+      </w:r>
+      <w:r>
+        <w:t>on the rib</w:t>
+      </w:r>
+      <w:r>
+        <w:t>.</w:t>
+      </w:r>
+      <w:r>
+        <w:t xml:space="preserve"> </w:t>
+      </w:r>
+      <w:r>
+        <w:t>However, a</w:t>
+      </w:r>
+      <w:r>
+        <w:t xml:space="preserve">s </w:t>
+      </w:r>
+      <w:r>
+        <w:t xml:space="preserve">the accuracy of these methods is dependent upon the ability of an observer to reliably quantify color and the area occupied by a color based on visual observation alone, </w:t>
+      </w:r>
+      <w:r>
+        <w:t xml:space="preserve">there is potential for human-based error. </w:t>
+      </w:r>
+      <w:r>
+        <w:t xml:space="preserve">RGB imaging has been applied extensively in plant phenomics to </w:t>
+      </w:r>
+      <w:r>
+        <w:t>measure a variety of phenotypes, including plant color (Yang et al., 2020).</w:t>
+      </w:r>
+      <w:r>
+        <w:t xml:space="preserve"> </w:t>
+      </w:r>
+      <w:r>
+        <w:t>P</w:t>
+      </w:r>
+      <w:r>
+        <w:t xml:space="preserve">hotos taken by a calibrated RGB camera in consistent lighting conditions can provide a quantitative measure of the color of the subject. </w:t>
+      </w:r>
+      <w:r>
+        <w:t>In our study, we propose an RGB imaging-based method for quantifying the severity of th</w:t>
+      </w:r>
+      <w:r>
+        <w:t>e</w:t>
+      </w:r>
+      <w:r>
+        <w:t xml:space="preserve"> pinking response</w:t>
+      </w:r>
+      <w:r>
+        <w:t xml:space="preserve"> in lettuce ribs which relies only on open-source software.</w:t>
+      </w:r>
+    </w:p>
+    <w:p>
+      <w:pPr>
+        <w:pStyle w:val="Default"/>
+        <w:spacing w:after="240" w:line="276" w:lineRule="auto"/>
+        <w:rPr>
+          <w:b/>
+          <w:bCs/>
+        </w:rPr>
+      </w:pPr>
+      <w:r>
+        <w:rPr>
+          <w:b/>
+          <w:bCs/>
+        </w:rPr>
         <w:t>Method</w:t>
       </w:r>
     </w:p>
@@ -26,7 +140,13 @@
         <w:ind w:firstLine="720"/>
       </w:pPr>
       <w:r>
-        <w:t>The degree of pinking was measured quantitatively with a digital imaging-based method. Images of wounded ribs were taken at 0, 2, and 4 days after wounding</w:t>
+        <w:t>The degree of pinking was measured quantitatively with a</w:t>
+      </w:r>
+      <w:r>
+        <w:t xml:space="preserve">n RGB </w:t>
+      </w:r>
+      <w:r>
+        <w:t>imaging-based method. Images of wounded ribs were taken at 0, 2, and 4 days after wounding</w:t>
       </w:r>
       <w:r>
         <w:t xml:space="preserve"> in the sRGB color space</w:t>
@@ -154,7 +274,16 @@
           <w:sz w:val="24"/>
           <w:szCs w:val="24"/>
         </w:rPr>
-        <w:t xml:space="preserve"> to ensure that the cut sites chosen for further analysis had similar initial color. Subsetting was accomplished by defining a range of values which the mean a* of the cut site at 0 days after wounding must fall within to be considered. For iceberg, the range chosen was -3 to 0. For romaine, -6 to -3. To equalize the number of cut sites considered from each treatment group, cut sites with an initial mean a* differing the most from the average initial mean a* of the smallest group were recursively removed until the number of cut sites in each treatment group were equal. For iceberg, this left 5 cut sites from each treatment method. For romaine, 3.</w:t>
+        <w:t xml:space="preserve"> to ensure that the cut sites chosen for further analysis had similar initial color. Subsetting was accomplished by defining a range of values which the mean a* of the cut site at 0 days after wounding must fall within to be considered. For iceberg, the range chosen was -3 to 0. For romaine, -6 to -3. To equalize the number of cut sites considered from each </w:t>
+      </w:r>
+      <w:r>
+        <w:rPr>
+          <w:rFonts w:ascii="Arial" w:hAnsi="Arial" w:cs="Arial"/>
+          <w:sz w:val="24"/>
+          <w:szCs w:val="24"/>
+        </w:rPr>
+        <w:lastRenderedPageBreak/>
+        <w:t>treatment group, cut sites with an initial mean a* differing the most from the average initial mean a* of the smallest group were recursively removed until the number of cut sites in each treatment group were equal. For iceberg, this left 5 cut sites from each treatment method. For romaine, 3.</w:t>
       </w:r>
       <w:r>
         <w:rPr>
@@ -179,20 +308,538 @@
           <w:szCs w:val="24"/>
         </w:rPr>
         <w:t>.</w:t>
-      </w:r>
-      <w:r>
-        <w:rPr>
-          <w:rFonts w:ascii="Arial" w:hAnsi="Arial" w:cs="Arial"/>
-          <w:sz w:val="24"/>
-          <w:szCs w:val="24"/>
-        </w:rPr>
-        <w:t xml:space="preserve"> The results of this digital imaging method are shown in Figure #.</w:t>
       </w:r>
     </w:p>
     <w:p>
       <w:pPr>
         <w:spacing w:after="240" w:line="276" w:lineRule="auto"/>
-        <w:ind w:firstLine="720"/>
+        <w:rPr>
+          <w:rFonts w:ascii="Arial" w:hAnsi="Arial" w:cs="Arial"/>
+          <w:b/>
+          <w:bCs/>
+          <w:sz w:val="24"/>
+          <w:szCs w:val="24"/>
+        </w:rPr>
+      </w:pPr>
+      <w:r>
+        <w:rPr>
+          <w:rFonts w:ascii="Arial" w:hAnsi="Arial" w:cs="Arial"/>
+          <w:b/>
+          <w:bCs/>
+          <w:sz w:val="24"/>
+          <w:szCs w:val="24"/>
+        </w:rPr>
+        <w:t>Results and d</w:t>
+      </w:r>
+      <w:r>
+        <w:rPr>
+          <w:rFonts w:ascii="Arial" w:hAnsi="Arial" w:cs="Arial"/>
+          <w:b/>
+          <w:bCs/>
+          <w:sz w:val="24"/>
+          <w:szCs w:val="24"/>
+        </w:rPr>
+        <w:t>iscussion</w:t>
+      </w:r>
+    </w:p>
+    <w:p>
+      <w:pPr>
+        <w:spacing w:after="240" w:line="276" w:lineRule="auto"/>
+        <w:rPr>
+          <w:rFonts w:ascii="Arial" w:hAnsi="Arial" w:cs="Arial"/>
+          <w:sz w:val="24"/>
+          <w:szCs w:val="24"/>
+        </w:rPr>
+      </w:pPr>
+      <w:r>
+        <w:rPr>
+          <w:rFonts w:ascii="Arial" w:hAnsi="Arial" w:cs="Arial"/>
+          <w:sz w:val="24"/>
+          <w:szCs w:val="24"/>
+        </w:rPr>
+        <w:tab/>
+        <w:t>To analyze the results generated by the RGB imaging-method, a</w:t>
+      </w:r>
+      <w:r>
+        <w:rPr>
+          <w:rFonts w:ascii="Arial" w:hAnsi="Arial" w:cs="Arial"/>
+          <w:sz w:val="24"/>
+          <w:szCs w:val="24"/>
+        </w:rPr>
+        <w:t xml:space="preserve">n unpaired t-test was used to determine if </w:t>
+      </w:r>
+      <w:r>
+        <w:rPr>
+          <w:rFonts w:ascii="Arial" w:hAnsi="Arial" w:cs="Arial"/>
+          <w:sz w:val="24"/>
+          <w:szCs w:val="24"/>
+        </w:rPr>
+        <w:t xml:space="preserve">the </w:t>
+      </w:r>
+      <w:r>
+        <w:rPr>
+          <w:rFonts w:ascii="Arial" w:hAnsi="Arial" w:cs="Arial"/>
+          <w:sz w:val="24"/>
+          <w:szCs w:val="24"/>
+        </w:rPr>
+        <w:t>mean a* of the treatment groups at each time point differed significantly from that of the control group</w:t>
+      </w:r>
+      <w:r>
+        <w:rPr>
+          <w:rFonts w:ascii="Arial" w:hAnsi="Arial" w:cs="Arial"/>
+          <w:sz w:val="24"/>
+          <w:szCs w:val="24"/>
+        </w:rPr>
+        <w:t xml:space="preserve"> at the same time point</w:t>
+      </w:r>
+      <w:r>
+        <w:rPr>
+          <w:rFonts w:ascii="Arial" w:hAnsi="Arial" w:cs="Arial"/>
+          <w:sz w:val="24"/>
+          <w:szCs w:val="24"/>
+        </w:rPr>
+        <w:t xml:space="preserve">. </w:t>
+      </w:r>
+      <w:r>
+        <w:rPr>
+          <w:rFonts w:ascii="Arial" w:hAnsi="Arial" w:cs="Arial"/>
+          <w:sz w:val="24"/>
+          <w:szCs w:val="24"/>
+        </w:rPr>
+        <w:t xml:space="preserve">The mean a* of cut sites on melatonin-treated iceberg ribs </w:t>
+      </w:r>
+      <w:r>
+        <w:rPr>
+          <w:rFonts w:ascii="Arial" w:hAnsi="Arial" w:cs="Arial"/>
+          <w:sz w:val="24"/>
+          <w:szCs w:val="24"/>
+        </w:rPr>
+        <w:t xml:space="preserve">significantly </w:t>
+      </w:r>
+      <w:r>
+        <w:rPr>
+          <w:rFonts w:ascii="Arial" w:hAnsi="Arial" w:cs="Arial"/>
+          <w:sz w:val="24"/>
+          <w:szCs w:val="24"/>
+        </w:rPr>
+        <w:t>differed from that of the control iceberg ribs at 2 days (p=0.00222) and 4 days (p=</w:t>
+      </w:r>
+      <w:r>
+        <w:rPr>
+          <w:rFonts w:ascii="Arial" w:hAnsi="Arial" w:cs="Arial"/>
+          <w:sz w:val="24"/>
+          <w:szCs w:val="24"/>
+        </w:rPr>
+        <w:t>0.0005</w:t>
+      </w:r>
+      <w:r>
+        <w:rPr>
+          <w:rFonts w:ascii="Arial" w:hAnsi="Arial" w:cs="Arial"/>
+          <w:sz w:val="24"/>
+          <w:szCs w:val="24"/>
+        </w:rPr>
+        <w:t>9) after wounding (Figure …A). The mean a* of cut sites on melatonin-treated romaine ribs significantly differed from that of the control romaine ribs only at 2 days (p=0.0242) after wounding (Figure …B). Cysteine treatment did not result in a significant difference</w:t>
+      </w:r>
+      <w:r>
+        <w:rPr>
+          <w:rFonts w:ascii="Arial" w:hAnsi="Arial" w:cs="Arial"/>
+          <w:sz w:val="24"/>
+          <w:szCs w:val="24"/>
+        </w:rPr>
+        <w:t xml:space="preserve"> in mean a* from the control group</w:t>
+      </w:r>
+      <w:r>
+        <w:rPr>
+          <w:rFonts w:ascii="Arial" w:hAnsi="Arial" w:cs="Arial"/>
+          <w:sz w:val="24"/>
+          <w:szCs w:val="24"/>
+        </w:rPr>
+        <w:t xml:space="preserve"> </w:t>
+      </w:r>
+      <w:r>
+        <w:rPr>
+          <w:rFonts w:ascii="Arial" w:hAnsi="Arial" w:cs="Arial"/>
+          <w:sz w:val="24"/>
+          <w:szCs w:val="24"/>
+        </w:rPr>
+        <w:t>for romaine or iceberg ribs at either time point.</w:t>
+      </w:r>
+      <w:r>
+        <w:rPr>
+          <w:rFonts w:ascii="Arial" w:hAnsi="Arial" w:cs="Arial"/>
+          <w:sz w:val="24"/>
+          <w:szCs w:val="24"/>
+        </w:rPr>
+        <w:t xml:space="preserve"> These results suggest that melatonin treatment is able very effectively inhibit the pinking response in iceberg ribs for at minimum 4 days after wounding, and effectively inhibit the pinking response in romaine ribs for at minimum 2 days after wounding.</w:t>
+      </w:r>
+    </w:p>
+    <w:p>
+      <w:pPr>
+        <w:spacing w:after="240" w:line="276" w:lineRule="auto"/>
+        <w:rPr>
+          <w:rFonts w:ascii="Arial" w:hAnsi="Arial" w:cs="Arial"/>
+          <w:b/>
+          <w:bCs/>
+          <w:sz w:val="24"/>
+          <w:szCs w:val="24"/>
+        </w:rPr>
+      </w:pPr>
+      <w:r>
+        <w:rPr>
+          <w:rFonts w:ascii="Arial" w:hAnsi="Arial" w:cs="Arial"/>
+          <w:b/>
+          <w:bCs/>
+          <w:sz w:val="24"/>
+          <w:szCs w:val="24"/>
+        </w:rPr>
+        <w:t>Works cited</w:t>
+      </w:r>
+    </w:p>
+    <w:p>
+      <w:pPr>
+        <w:spacing w:after="240" w:line="276" w:lineRule="auto"/>
+        <w:rPr>
+          <w:rFonts w:ascii="Arial" w:hAnsi="Arial" w:cs="Arial"/>
+          <w:sz w:val="24"/>
+          <w:szCs w:val="24"/>
+        </w:rPr>
+      </w:pPr>
+      <w:r>
+        <w:rPr>
+          <w:rFonts w:ascii="Arial" w:hAnsi="Arial" w:cs="Arial"/>
+          <w:sz w:val="24"/>
+          <w:szCs w:val="24"/>
+        </w:rPr>
+        <w:t xml:space="preserve">Monaghan, J.M., Vickers, L.H., Grove, I.G., and Beacham, A.M. (2017) Deficit irrigation reduces postharvest rib pinking in wholehead Iceberg lettuce, but at the expense of head fresh weight. </w:t>
+      </w:r>
+      <w:r>
+        <w:rPr>
+          <w:rFonts w:ascii="Arial" w:hAnsi="Arial" w:cs="Arial"/>
+          <w:i/>
+          <w:iCs/>
+          <w:sz w:val="24"/>
+          <w:szCs w:val="24"/>
+        </w:rPr>
+        <w:t>J Sci Food Agric, 97</w:t>
+      </w:r>
+      <w:r>
+        <w:rPr>
+          <w:rFonts w:ascii="Arial" w:hAnsi="Arial" w:cs="Arial"/>
+          <w:sz w:val="24"/>
+          <w:szCs w:val="24"/>
+        </w:rPr>
+        <w:t>, 1524-1528.</w:t>
+      </w:r>
+      <w:r>
+        <w:rPr>
+          <w:rFonts w:ascii="Arial" w:hAnsi="Arial" w:cs="Arial"/>
+          <w:sz w:val="24"/>
+          <w:szCs w:val="24"/>
+        </w:rPr>
+        <w:t xml:space="preserve"> </w:t>
+      </w:r>
+      <w:hyperlink r:id="rId4" w:history="1">
+        <w:r>
+          <w:rPr>
+            <w:rStyle w:val="Hyperlink"/>
+            <w:rFonts w:ascii="Arial" w:hAnsi="Arial" w:cs="Arial"/>
+            <w:sz w:val="24"/>
+            <w:szCs w:val="24"/>
+          </w:rPr>
+          <w:t>https://doi.org/</w:t>
+        </w:r>
+        <w:r>
+          <w:rPr>
+            <w:rStyle w:val="Hyperlink"/>
+            <w:rFonts w:ascii="Arial" w:hAnsi="Arial" w:cs="Arial"/>
+            <w:sz w:val="24"/>
+            <w:szCs w:val="24"/>
+          </w:rPr>
+          <w:t>10.1002/jsfa.7895</w:t>
+        </w:r>
+      </w:hyperlink>
+    </w:p>
+    <w:p>
+      <w:pPr>
+        <w:spacing w:after="240" w:line="276" w:lineRule="auto"/>
+        <w:rPr>
+          <w:rFonts w:ascii="Arial" w:hAnsi="Arial" w:cs="Arial"/>
+          <w:sz w:val="24"/>
+          <w:szCs w:val="24"/>
+        </w:rPr>
+      </w:pPr>
+      <w:proofErr w:type="spellStart"/>
+      <w:r>
+        <w:rPr>
+          <w:rFonts w:ascii="Arial" w:hAnsi="Arial" w:cs="Arial"/>
+          <w:sz w:val="24"/>
+          <w:szCs w:val="24"/>
+        </w:rPr>
+        <w:t>Paillart</w:t>
+      </w:r>
+      <w:proofErr w:type="spellEnd"/>
+      <w:r>
+        <w:rPr>
+          <w:rFonts w:ascii="Arial" w:hAnsi="Arial" w:cs="Arial"/>
+          <w:sz w:val="24"/>
+          <w:szCs w:val="24"/>
+        </w:rPr>
+        <w:t xml:space="preserve">, M.J.M., </w:t>
+      </w:r>
+      <w:proofErr w:type="spellStart"/>
+      <w:r>
+        <w:rPr>
+          <w:rFonts w:ascii="Arial" w:hAnsi="Arial" w:cs="Arial"/>
+          <w:sz w:val="24"/>
+          <w:szCs w:val="24"/>
+        </w:rPr>
+        <w:t>Otma</w:t>
+      </w:r>
+      <w:proofErr w:type="spellEnd"/>
+      <w:r>
+        <w:rPr>
+          <w:rFonts w:ascii="Arial" w:hAnsi="Arial" w:cs="Arial"/>
+          <w:sz w:val="24"/>
+          <w:szCs w:val="24"/>
+        </w:rPr>
+        <w:t xml:space="preserve">, E.C., and </w:t>
+      </w:r>
+      <w:proofErr w:type="spellStart"/>
+      <w:r>
+        <w:rPr>
+          <w:rFonts w:ascii="Arial" w:hAnsi="Arial" w:cs="Arial"/>
+          <w:sz w:val="24"/>
+          <w:szCs w:val="24"/>
+        </w:rPr>
+        <w:t>Woltering</w:t>
+      </w:r>
+      <w:proofErr w:type="spellEnd"/>
+      <w:r>
+        <w:rPr>
+          <w:rFonts w:ascii="Arial" w:hAnsi="Arial" w:cs="Arial"/>
+          <w:sz w:val="24"/>
+          <w:szCs w:val="24"/>
+        </w:rPr>
+        <w:t xml:space="preserve">, E.J. (2017). Effect of mild heat-shock treatments on pink discoloration and physiological parameters in fresh-cut iceberg lettuce. </w:t>
+      </w:r>
+      <w:r>
+        <w:rPr>
+          <w:rFonts w:ascii="Arial" w:hAnsi="Arial" w:cs="Arial"/>
+          <w:i/>
+          <w:iCs/>
+          <w:sz w:val="24"/>
+          <w:szCs w:val="24"/>
+        </w:rPr>
+        <w:t>LWT – Food Science and Technology, 85</w:t>
+      </w:r>
+      <w:r>
+        <w:rPr>
+          <w:rFonts w:ascii="Arial" w:hAnsi="Arial" w:cs="Arial"/>
+          <w:sz w:val="24"/>
+          <w:szCs w:val="24"/>
+        </w:rPr>
+        <w:t xml:space="preserve">, 456-459. </w:t>
+      </w:r>
+      <w:r>
+        <w:rPr>
+          <w:rFonts w:ascii="Arial" w:hAnsi="Arial" w:cs="Arial"/>
+          <w:sz w:val="24"/>
+          <w:szCs w:val="24"/>
+        </w:rPr>
+        <w:t>https://doi.org/10.1016/j.lwt.2016.11.054</w:t>
+      </w:r>
+    </w:p>
+    <w:p>
+      <w:pPr>
+        <w:spacing w:after="240" w:line="276" w:lineRule="auto"/>
+        <w:rPr>
+          <w:rFonts w:ascii="Arial" w:hAnsi="Arial" w:cs="Arial"/>
+          <w:sz w:val="24"/>
+          <w:szCs w:val="24"/>
+        </w:rPr>
+      </w:pPr>
+      <w:proofErr w:type="spellStart"/>
+      <w:r>
+        <w:rPr>
+          <w:rFonts w:ascii="Arial" w:hAnsi="Arial" w:cs="Arial"/>
+          <w:sz w:val="24"/>
+          <w:szCs w:val="24"/>
+        </w:rPr>
+        <w:t>Saltveit</w:t>
+      </w:r>
+      <w:proofErr w:type="spellEnd"/>
+      <w:r>
+        <w:rPr>
+          <w:rFonts w:ascii="Arial" w:hAnsi="Arial" w:cs="Arial"/>
+          <w:sz w:val="24"/>
+          <w:szCs w:val="24"/>
+        </w:rPr>
+        <w:t xml:space="preserve">, M.E. (2004) Effect of 1-methylcyclopropene on phenylpropanoid metabolism, the accumulation of phenolic compounds, and browning of whole and fresh-cut ‘iceberg’ lettuce. </w:t>
+      </w:r>
+      <w:proofErr w:type="spellStart"/>
+      <w:r>
+        <w:rPr>
+          <w:rFonts w:ascii="Arial" w:hAnsi="Arial" w:cs="Arial"/>
+          <w:i/>
+          <w:iCs/>
+          <w:sz w:val="24"/>
+          <w:szCs w:val="24"/>
+        </w:rPr>
+        <w:t>Postharv</w:t>
+      </w:r>
+      <w:proofErr w:type="spellEnd"/>
+      <w:r>
+        <w:rPr>
+          <w:rFonts w:ascii="Arial" w:hAnsi="Arial" w:cs="Arial"/>
+          <w:i/>
+          <w:iCs/>
+          <w:sz w:val="24"/>
+          <w:szCs w:val="24"/>
+        </w:rPr>
+        <w:t xml:space="preserve"> bio, 34</w:t>
+      </w:r>
+      <w:r>
+        <w:rPr>
+          <w:rFonts w:ascii="Arial" w:hAnsi="Arial" w:cs="Arial"/>
+          <w:sz w:val="24"/>
+          <w:szCs w:val="24"/>
+        </w:rPr>
+        <w:t xml:space="preserve">, 75-80. </w:t>
+      </w:r>
+      <w:hyperlink r:id="rId5" w:history="1">
+        <w:r>
+          <w:rPr>
+            <w:rStyle w:val="Hyperlink"/>
+            <w:rFonts w:ascii="Arial" w:hAnsi="Arial" w:cs="Arial"/>
+            <w:sz w:val="24"/>
+            <w:szCs w:val="24"/>
+          </w:rPr>
+          <w:t>https://doi.org</w:t>
+        </w:r>
+        <w:r>
+          <w:rPr>
+            <w:rStyle w:val="Hyperlink"/>
+            <w:rFonts w:ascii="Arial" w:hAnsi="Arial" w:cs="Arial"/>
+            <w:sz w:val="24"/>
+            <w:szCs w:val="24"/>
+          </w:rPr>
+          <w:t>/1</w:t>
+        </w:r>
+        <w:r>
+          <w:rPr>
+            <w:rStyle w:val="Hyperlink"/>
+            <w:rFonts w:ascii="Arial" w:hAnsi="Arial" w:cs="Arial"/>
+            <w:sz w:val="24"/>
+            <w:szCs w:val="24"/>
+          </w:rPr>
+          <w:t>0.1016/j.post</w:t>
+        </w:r>
+        <w:r>
+          <w:rPr>
+            <w:rStyle w:val="Hyperlink"/>
+            <w:rFonts w:ascii="Arial" w:hAnsi="Arial" w:cs="Arial"/>
+            <w:sz w:val="24"/>
+            <w:szCs w:val="24"/>
+          </w:rPr>
+          <w:t>h</w:t>
+        </w:r>
+        <w:r>
+          <w:rPr>
+            <w:rStyle w:val="Hyperlink"/>
+            <w:rFonts w:ascii="Arial" w:hAnsi="Arial" w:cs="Arial"/>
+            <w:sz w:val="24"/>
+            <w:szCs w:val="24"/>
+          </w:rPr>
+          <w:t>arvbio.2004.05.001</w:t>
+        </w:r>
+      </w:hyperlink>
+    </w:p>
+    <w:p>
+      <w:pPr>
+        <w:spacing w:after="240" w:line="276" w:lineRule="auto"/>
+        <w:rPr>
+          <w:rFonts w:ascii="Arial" w:hAnsi="Arial" w:cs="Arial"/>
+          <w:sz w:val="24"/>
+          <w:szCs w:val="24"/>
+        </w:rPr>
+      </w:pPr>
+      <w:r>
+        <w:rPr>
+          <w:rFonts w:ascii="Arial" w:hAnsi="Arial" w:cs="Arial"/>
+          <w:sz w:val="24"/>
+          <w:szCs w:val="24"/>
+        </w:rPr>
+        <w:t xml:space="preserve">Yang, W., Feng, H., Zhang, X., Zhang, J., </w:t>
+      </w:r>
+      <w:proofErr w:type="spellStart"/>
+      <w:r>
+        <w:rPr>
+          <w:rFonts w:ascii="Arial" w:hAnsi="Arial" w:cs="Arial"/>
+          <w:sz w:val="24"/>
+          <w:szCs w:val="24"/>
+        </w:rPr>
+        <w:t>Doonan</w:t>
+      </w:r>
+      <w:proofErr w:type="spellEnd"/>
+      <w:r>
+        <w:rPr>
+          <w:rFonts w:ascii="Arial" w:hAnsi="Arial" w:cs="Arial"/>
+          <w:sz w:val="24"/>
+          <w:szCs w:val="24"/>
+        </w:rPr>
+        <w:t xml:space="preserve">, J.H., Batchelor, W.D., </w:t>
+      </w:r>
+      <w:proofErr w:type="spellStart"/>
+      <w:r>
+        <w:rPr>
+          <w:rFonts w:ascii="Arial" w:hAnsi="Arial" w:cs="Arial"/>
+          <w:sz w:val="24"/>
+          <w:szCs w:val="24"/>
+        </w:rPr>
+        <w:t>Xiong</w:t>
+      </w:r>
+      <w:proofErr w:type="spellEnd"/>
+      <w:r>
+        <w:rPr>
+          <w:rFonts w:ascii="Arial" w:hAnsi="Arial" w:cs="Arial"/>
+          <w:sz w:val="24"/>
+          <w:szCs w:val="24"/>
+        </w:rPr>
+        <w:t xml:space="preserve">, L., and Yan, J. (2020). Crop Phenomics and High-Throughput Phenotyping: Past Decades, Current Challenges, and Future Perspectives. </w:t>
+      </w:r>
+      <w:r>
+        <w:rPr>
+          <w:rFonts w:ascii="Arial" w:hAnsi="Arial" w:cs="Arial"/>
+          <w:i/>
+          <w:iCs/>
+          <w:sz w:val="24"/>
+          <w:szCs w:val="24"/>
+        </w:rPr>
+        <w:t>Mol Plant, 13</w:t>
+      </w:r>
+      <w:r>
+        <w:rPr>
+          <w:rFonts w:ascii="Arial" w:hAnsi="Arial" w:cs="Arial"/>
+          <w:sz w:val="24"/>
+          <w:szCs w:val="24"/>
+        </w:rPr>
+        <w:t xml:space="preserve">, 187-214. </w:t>
+      </w:r>
+      <w:hyperlink r:id="rId6" w:history="1">
+        <w:r>
+          <w:rPr>
+            <w:rStyle w:val="Hyperlink"/>
+            <w:rFonts w:ascii="Arial" w:hAnsi="Arial" w:cs="Arial"/>
+            <w:sz w:val="24"/>
+            <w:szCs w:val="24"/>
+          </w:rPr>
+          <w:t>https://doi.org/10.1016/j.molp.2020.01.008</w:t>
+        </w:r>
+      </w:hyperlink>
+    </w:p>
+    <w:p>
+      <w:pPr>
+        <w:spacing w:after="240" w:line="276" w:lineRule="auto"/>
         <w:rPr>
           <w:rFonts w:ascii="Arial" w:hAnsi="Arial" w:cs="Arial"/>
           <w:sz w:val="24"/>
@@ -217,6 +864,7 @@
           <w:sz w:val="24"/>
           <w:szCs w:val="24"/>
         </w:rPr>
+        <w:lastRenderedPageBreak/>
         <w:t>I have the git repository set as private right now, but can make it public once the paper is submitted</w:t>
       </w:r>
     </w:p>
@@ -672,6 +1320,41 @@
       <w:szCs w:val="24"/>
     </w:rPr>
   </w:style>
+  <w:style w:type="character" w:styleId="Hyperlink">
+    <w:name w:val="Hyperlink"/>
+    <w:basedOn w:val="DefaultParagraphFont"/>
+    <w:uiPriority w:val="99"/>
+    <w:unhideWhenUsed/>
+    <w:rsid w:val="009364FD"/>
+    <w:rPr>
+      <w:color w:val="0563C1" w:themeColor="hyperlink"/>
+      <w:u w:val="single"/>
+    </w:rPr>
+  </w:style>
+  <w:style w:type="character" w:styleId="UnresolvedMention">
+    <w:name w:val="Unresolved Mention"/>
+    <w:basedOn w:val="DefaultParagraphFont"/>
+    <w:uiPriority w:val="99"/>
+    <w:semiHidden/>
+    <w:unhideWhenUsed/>
+    <w:rsid w:val="009364FD"/>
+    <w:rPr>
+      <w:color w:val="605E5C"/>
+      <w:shd w:val="clear" w:color="auto" w:fill="E1DFDD"/>
+    </w:rPr>
+  </w:style>
+  <w:style w:type="character" w:styleId="FollowedHyperlink">
+    <w:name w:val="FollowedHyperlink"/>
+    <w:basedOn w:val="DefaultParagraphFont"/>
+    <w:uiPriority w:val="99"/>
+    <w:semiHidden/>
+    <w:unhideWhenUsed/>
+    <w:rsid w:val="00275739"/>
+    <w:rPr>
+      <w:color w:val="954F72" w:themeColor="followedHyperlink"/>
+      <w:u w:val="single"/>
+    </w:rPr>
+  </w:style>
 </w:styles>
 </file>
 

</xml_diff>